<commit_message>
SEND psuedo code and FINITE MISSING
</commit_message>
<xml_diff>
--- a/EltonSia_ThilinaRatnayake_Project.docx
+++ b/EltonSia_ThilinaRatnayake_Project.docx
@@ -4414,8 +4414,6 @@
           <w:szCs w:val="28"/>
         </w:rPr>
       </w:pPr>
-      <w:bookmarkStart w:id="0" w:name="_GoBack"/>
-      <w:bookmarkEnd w:id="0"/>
       <w:r>
         <w:rPr>
           <w:b/>
@@ -4702,6 +4700,13 @@
                 <w:szCs w:val="24"/>
               </w:rPr>
             </w:pPr>
+            <w:r>
+              <w:rPr>
+                <w:sz w:val="24"/>
+                <w:szCs w:val="24"/>
+              </w:rPr>
+              <w:t>As expected</w:t>
+            </w:r>
           </w:p>
         </w:tc>
         <w:tc>
@@ -4715,6 +4720,13 @@
                 <w:szCs w:val="24"/>
               </w:rPr>
             </w:pPr>
+            <w:r>
+              <w:rPr>
+                <w:sz w:val="24"/>
+                <w:szCs w:val="24"/>
+              </w:rPr>
+              <w:t>Pass</w:t>
+            </w:r>
           </w:p>
         </w:tc>
         <w:tc>
@@ -4733,7 +4745,14 @@
                 <w:sz w:val="24"/>
                 <w:szCs w:val="24"/>
               </w:rPr>
-              <w:t>Note that packet drops is part of the program</w:t>
+              <w:t>1.1</w:t>
+            </w:r>
+            <w:r>
+              <w:rPr>
+                <w:sz w:val="24"/>
+                <w:szCs w:val="24"/>
+              </w:rPr>
+              <w:t>, 1.2</w:t>
             </w:r>
           </w:p>
         </w:tc>
@@ -4775,7 +4794,21 @@
                 <w:sz w:val="24"/>
                 <w:szCs w:val="24"/>
               </w:rPr>
-              <w:t>Host B (transmitter) sends packet to Host B( receiver)</w:t>
+              <w:t>Host B (tra</w:t>
+            </w:r>
+            <w:r>
+              <w:rPr>
+                <w:sz w:val="24"/>
+                <w:szCs w:val="24"/>
+              </w:rPr>
+              <w:t>nsmitter) sends packet to Host A</w:t>
+            </w:r>
+            <w:r>
+              <w:rPr>
+                <w:sz w:val="24"/>
+                <w:szCs w:val="24"/>
+              </w:rPr>
+              <w:t>( receiver)</w:t>
             </w:r>
           </w:p>
         </w:tc>
@@ -4848,6 +4881,13 @@
                 <w:szCs w:val="24"/>
               </w:rPr>
             </w:pPr>
+            <w:r>
+              <w:rPr>
+                <w:sz w:val="24"/>
+                <w:szCs w:val="24"/>
+              </w:rPr>
+              <w:t>As expected</w:t>
+            </w:r>
           </w:p>
         </w:tc>
         <w:tc>
@@ -4861,6 +4901,13 @@
                 <w:szCs w:val="24"/>
               </w:rPr>
             </w:pPr>
+            <w:r>
+              <w:rPr>
+                <w:sz w:val="24"/>
+                <w:szCs w:val="24"/>
+              </w:rPr>
+              <w:t>Pass</w:t>
+            </w:r>
           </w:p>
         </w:tc>
         <w:tc>
@@ -4874,6 +4921,13 @@
                 <w:szCs w:val="24"/>
               </w:rPr>
             </w:pPr>
+            <w:r>
+              <w:rPr>
+                <w:sz w:val="24"/>
+                <w:szCs w:val="24"/>
+              </w:rPr>
+              <w:t>2.1, 2.2</w:t>
+            </w:r>
           </w:p>
         </w:tc>
       </w:tr>
@@ -4914,7 +4968,7 @@
                 <w:sz w:val="24"/>
                 <w:szCs w:val="24"/>
               </w:rPr>
-              <w:t>Network randomly drops packets</w:t>
+              <w:t>Network drops packets</w:t>
             </w:r>
           </w:p>
         </w:tc>
@@ -4987,6 +5041,13 @@
                 <w:szCs w:val="24"/>
               </w:rPr>
             </w:pPr>
+            <w:r>
+              <w:rPr>
+                <w:sz w:val="24"/>
+                <w:szCs w:val="24"/>
+              </w:rPr>
+              <w:t>As expected</w:t>
+            </w:r>
           </w:p>
         </w:tc>
         <w:tc>
@@ -5000,6 +5061,13 @@
                 <w:szCs w:val="24"/>
               </w:rPr>
             </w:pPr>
+            <w:r>
+              <w:rPr>
+                <w:sz w:val="24"/>
+                <w:szCs w:val="24"/>
+              </w:rPr>
+              <w:t>Pass</w:t>
+            </w:r>
           </w:p>
         </w:tc>
         <w:tc>
@@ -5013,6 +5081,13 @@
                 <w:szCs w:val="24"/>
               </w:rPr>
             </w:pPr>
+            <w:r>
+              <w:rPr>
+                <w:sz w:val="24"/>
+                <w:szCs w:val="24"/>
+              </w:rPr>
+              <w:t>2.3</w:t>
+            </w:r>
           </w:p>
         </w:tc>
       </w:tr>
@@ -5174,6 +5249,13 @@
                 <w:szCs w:val="24"/>
               </w:rPr>
             </w:pPr>
+            <w:r>
+              <w:rPr>
+                <w:sz w:val="24"/>
+                <w:szCs w:val="24"/>
+              </w:rPr>
+              <w:t>As expected</w:t>
+            </w:r>
           </w:p>
         </w:tc>
         <w:tc>
@@ -5187,6 +5269,13 @@
                 <w:szCs w:val="24"/>
               </w:rPr>
             </w:pPr>
+            <w:r>
+              <w:rPr>
+                <w:sz w:val="24"/>
+                <w:szCs w:val="24"/>
+              </w:rPr>
+              <w:t>Pass</w:t>
+            </w:r>
           </w:p>
         </w:tc>
         <w:tc>
@@ -5200,6 +5289,13 @@
                 <w:szCs w:val="24"/>
               </w:rPr>
             </w:pPr>
+            <w:r>
+              <w:rPr>
+                <w:sz w:val="24"/>
+                <w:szCs w:val="24"/>
+              </w:rPr>
+              <w:t>1.1, 1.3</w:t>
+            </w:r>
           </w:p>
         </w:tc>
       </w:tr>
@@ -5256,7 +5352,21 @@
                 <w:sz w:val="24"/>
                 <w:szCs w:val="24"/>
               </w:rPr>
-              <w:t xml:space="preserve"> ad Host A sends back an “</w:t>
+              <w:t xml:space="preserve"> a</w:t>
+            </w:r>
+            <w:r>
+              <w:rPr>
+                <w:sz w:val="24"/>
+                <w:szCs w:val="24"/>
+              </w:rPr>
+              <w:t>n</w:t>
+            </w:r>
+            <w:r>
+              <w:rPr>
+                <w:sz w:val="24"/>
+                <w:szCs w:val="24"/>
+              </w:rPr>
+              <w:t>d Host A sends back an “</w:t>
             </w:r>
             <w:proofErr w:type="spellStart"/>
             <w:r>
@@ -5343,6 +5453,13 @@
                 <w:szCs w:val="24"/>
               </w:rPr>
             </w:pPr>
+            <w:r>
+              <w:rPr>
+                <w:sz w:val="24"/>
+                <w:szCs w:val="24"/>
+              </w:rPr>
+              <w:t>As expected</w:t>
+            </w:r>
           </w:p>
         </w:tc>
         <w:tc>
@@ -5356,6 +5473,13 @@
                 <w:szCs w:val="24"/>
               </w:rPr>
             </w:pPr>
+            <w:r>
+              <w:rPr>
+                <w:sz w:val="24"/>
+                <w:szCs w:val="24"/>
+              </w:rPr>
+              <w:t>Pass</w:t>
+            </w:r>
           </w:p>
         </w:tc>
         <w:tc>
@@ -5369,6 +5493,15 @@
                 <w:szCs w:val="24"/>
               </w:rPr>
             </w:pPr>
+            <w:r>
+              <w:rPr>
+                <w:sz w:val="24"/>
+                <w:szCs w:val="24"/>
+              </w:rPr>
+              <w:t>2.1, 2.5</w:t>
+            </w:r>
+            <w:bookmarkStart w:id="0" w:name="_GoBack"/>
+            <w:bookmarkEnd w:id="0"/>
           </w:p>
         </w:tc>
       </w:tr>
@@ -5537,6 +5670,13 @@
                 <w:szCs w:val="24"/>
               </w:rPr>
             </w:pPr>
+            <w:r>
+              <w:rPr>
+                <w:sz w:val="24"/>
+                <w:szCs w:val="24"/>
+              </w:rPr>
+              <w:t>As expected</w:t>
+            </w:r>
           </w:p>
         </w:tc>
         <w:tc>
@@ -5550,6 +5690,13 @@
                 <w:szCs w:val="24"/>
               </w:rPr>
             </w:pPr>
+            <w:r>
+              <w:rPr>
+                <w:sz w:val="24"/>
+                <w:szCs w:val="24"/>
+              </w:rPr>
+              <w:t>Pass</w:t>
+            </w:r>
           </w:p>
         </w:tc>
         <w:tc>
@@ -5563,6 +5710,13 @@
                 <w:szCs w:val="24"/>
               </w:rPr>
             </w:pPr>
+            <w:r>
+              <w:rPr>
+                <w:sz w:val="24"/>
+                <w:szCs w:val="24"/>
+              </w:rPr>
+              <w:t>1.4</w:t>
+            </w:r>
           </w:p>
         </w:tc>
       </w:tr>
@@ -5746,6 +5900,14 @@
                 <w:szCs w:val="24"/>
               </w:rPr>
             </w:pPr>
+            <w:r>
+              <w:rPr>
+                <w:sz w:val="24"/>
+                <w:szCs w:val="24"/>
+              </w:rPr>
+              <w:lastRenderedPageBreak/>
+              <w:t>As expected</w:t>
+            </w:r>
           </w:p>
         </w:tc>
         <w:tc>
@@ -5759,6 +5921,13 @@
                 <w:szCs w:val="24"/>
               </w:rPr>
             </w:pPr>
+            <w:r>
+              <w:rPr>
+                <w:sz w:val="24"/>
+                <w:szCs w:val="24"/>
+              </w:rPr>
+              <w:t>Pass</w:t>
+            </w:r>
           </w:p>
         </w:tc>
         <w:tc>
@@ -5772,6 +5941,13 @@
                 <w:szCs w:val="24"/>
               </w:rPr>
             </w:pPr>
+            <w:r>
+              <w:rPr>
+                <w:sz w:val="24"/>
+                <w:szCs w:val="24"/>
+              </w:rPr>
+              <w:t>2.4</w:t>
+            </w:r>
           </w:p>
         </w:tc>
       </w:tr>
@@ -5791,9 +5967,590 @@
           <w:szCs w:val="24"/>
         </w:rPr>
       </w:pPr>
+      <w:r>
+        <w:rPr>
+          <w:sz w:val="24"/>
+          <w:szCs w:val="24"/>
+        </w:rPr>
+        <w:t>Fig 1.1</w:t>
+      </w:r>
+    </w:p>
+    <w:p>
+      <w:pPr>
+        <w:rPr>
+          <w:sz w:val="24"/>
+          <w:szCs w:val="24"/>
+        </w:rPr>
+      </w:pPr>
+      <w:r>
+        <w:rPr>
+          <w:noProof/>
+          <w:lang w:eastAsia="en-CA"/>
+        </w:rPr>
+        <w:drawing>
+          <wp:inline distT="0" distB="0" distL="0" distR="0" wp14:anchorId="4AE53E53" wp14:editId="00A0701C">
+            <wp:extent cx="3543300" cy="2491740"/>
+            <wp:effectExtent l="0" t="0" r="0" b="3810"/>
+            <wp:docPr id="1" name="Picture 1"/>
+            <wp:cNvGraphicFramePr>
+              <a:graphicFrameLocks xmlns:a="http://schemas.openxmlformats.org/drawingml/2006/main" noChangeAspect="1"/>
+            </wp:cNvGraphicFramePr>
+            <a:graphic xmlns:a="http://schemas.openxmlformats.org/drawingml/2006/main">
+              <a:graphicData uri="http://schemas.openxmlformats.org/drawingml/2006/picture">
+                <pic:pic xmlns:pic="http://schemas.openxmlformats.org/drawingml/2006/picture">
+                  <pic:nvPicPr>
+                    <pic:cNvPr id="0" name=""/>
+                    <pic:cNvPicPr/>
+                  </pic:nvPicPr>
+                  <pic:blipFill>
+                    <a:blip r:embed="rId9"/>
+                    <a:stretch>
+                      <a:fillRect/>
+                    </a:stretch>
+                  </pic:blipFill>
+                  <pic:spPr>
+                    <a:xfrm>
+                      <a:off x="0" y="0"/>
+                      <a:ext cx="3543300" cy="2491740"/>
+                    </a:xfrm>
+                    <a:prstGeom prst="rect">
+                      <a:avLst/>
+                    </a:prstGeom>
+                  </pic:spPr>
+                </pic:pic>
+              </a:graphicData>
+            </a:graphic>
+          </wp:inline>
+        </w:drawing>
+      </w:r>
+    </w:p>
+    <w:p>
+      <w:pPr>
+        <w:rPr>
+          <w:sz w:val="24"/>
+          <w:szCs w:val="24"/>
+        </w:rPr>
+      </w:pPr>
+      <w:r>
+        <w:rPr>
+          <w:sz w:val="24"/>
+          <w:szCs w:val="24"/>
+        </w:rPr>
+        <w:t>Fig 1.2</w:t>
+      </w:r>
+    </w:p>
+    <w:p>
+      <w:pPr>
+        <w:rPr>
+          <w:sz w:val="24"/>
+          <w:szCs w:val="24"/>
+        </w:rPr>
+      </w:pPr>
+      <w:r>
+        <w:rPr>
+          <w:noProof/>
+          <w:lang w:eastAsia="en-CA"/>
+        </w:rPr>
+        <w:lastRenderedPageBreak/>
+        <w:drawing>
+          <wp:inline distT="0" distB="0" distL="0" distR="0" wp14:anchorId="539AC137" wp14:editId="78D65B98">
+            <wp:extent cx="5943600" cy="4504690"/>
+            <wp:effectExtent l="0" t="0" r="0" b="0"/>
+            <wp:docPr id="6" name="Picture 6"/>
+            <wp:cNvGraphicFramePr>
+              <a:graphicFrameLocks xmlns:a="http://schemas.openxmlformats.org/drawingml/2006/main" noChangeAspect="1"/>
+            </wp:cNvGraphicFramePr>
+            <a:graphic xmlns:a="http://schemas.openxmlformats.org/drawingml/2006/main">
+              <a:graphicData uri="http://schemas.openxmlformats.org/drawingml/2006/picture">
+                <pic:pic xmlns:pic="http://schemas.openxmlformats.org/drawingml/2006/picture">
+                  <pic:nvPicPr>
+                    <pic:cNvPr id="0" name=""/>
+                    <pic:cNvPicPr/>
+                  </pic:nvPicPr>
+                  <pic:blipFill>
+                    <a:blip r:embed="rId10"/>
+                    <a:stretch>
+                      <a:fillRect/>
+                    </a:stretch>
+                  </pic:blipFill>
+                  <pic:spPr>
+                    <a:xfrm>
+                      <a:off x="0" y="0"/>
+                      <a:ext cx="5943600" cy="4504690"/>
+                    </a:xfrm>
+                    <a:prstGeom prst="rect">
+                      <a:avLst/>
+                    </a:prstGeom>
+                  </pic:spPr>
+                </pic:pic>
+              </a:graphicData>
+            </a:graphic>
+          </wp:inline>
+        </w:drawing>
+      </w:r>
+    </w:p>
+    <w:p>
+      <w:pPr>
+        <w:rPr>
+          <w:sz w:val="24"/>
+          <w:szCs w:val="24"/>
+        </w:rPr>
+      </w:pPr>
+      <w:r>
+        <w:rPr>
+          <w:sz w:val="24"/>
+          <w:szCs w:val="24"/>
+        </w:rPr>
+        <w:t>Fig 1</w:t>
+      </w:r>
+      <w:r>
+        <w:rPr>
+          <w:sz w:val="24"/>
+          <w:szCs w:val="24"/>
+        </w:rPr>
+        <w:t>.3</w:t>
+      </w:r>
+    </w:p>
+    <w:p>
+      <w:pPr>
+        <w:rPr>
+          <w:sz w:val="24"/>
+          <w:szCs w:val="24"/>
+        </w:rPr>
+      </w:pPr>
+      <w:r>
+        <w:rPr>
+          <w:noProof/>
+          <w:lang w:eastAsia="en-CA"/>
+        </w:rPr>
+        <w:lastRenderedPageBreak/>
+        <w:drawing>
+          <wp:inline distT="0" distB="0" distL="0" distR="0" wp14:anchorId="35596510" wp14:editId="6F247B59">
+            <wp:extent cx="3718560" cy="3672840"/>
+            <wp:effectExtent l="0" t="0" r="0" b="3810"/>
+            <wp:docPr id="2" name="Picture 2"/>
+            <wp:cNvGraphicFramePr>
+              <a:graphicFrameLocks xmlns:a="http://schemas.openxmlformats.org/drawingml/2006/main" noChangeAspect="1"/>
+            </wp:cNvGraphicFramePr>
+            <a:graphic xmlns:a="http://schemas.openxmlformats.org/drawingml/2006/main">
+              <a:graphicData uri="http://schemas.openxmlformats.org/drawingml/2006/picture">
+                <pic:pic xmlns:pic="http://schemas.openxmlformats.org/drawingml/2006/picture">
+                  <pic:nvPicPr>
+                    <pic:cNvPr id="0" name=""/>
+                    <pic:cNvPicPr/>
+                  </pic:nvPicPr>
+                  <pic:blipFill>
+                    <a:blip r:embed="rId11"/>
+                    <a:stretch>
+                      <a:fillRect/>
+                    </a:stretch>
+                  </pic:blipFill>
+                  <pic:spPr>
+                    <a:xfrm>
+                      <a:off x="0" y="0"/>
+                      <a:ext cx="3718560" cy="3672840"/>
+                    </a:xfrm>
+                    <a:prstGeom prst="rect">
+                      <a:avLst/>
+                    </a:prstGeom>
+                  </pic:spPr>
+                </pic:pic>
+              </a:graphicData>
+            </a:graphic>
+          </wp:inline>
+        </w:drawing>
+      </w:r>
+    </w:p>
+    <w:p>
+      <w:pPr>
+        <w:rPr>
+          <w:sz w:val="24"/>
+          <w:szCs w:val="24"/>
+        </w:rPr>
+      </w:pPr>
+      <w:r>
+        <w:rPr>
+          <w:sz w:val="24"/>
+          <w:szCs w:val="24"/>
+        </w:rPr>
+        <w:t>Fig 1.4</w:t>
+      </w:r>
+    </w:p>
+    <w:p>
+      <w:pPr>
+        <w:rPr>
+          <w:sz w:val="24"/>
+          <w:szCs w:val="24"/>
+        </w:rPr>
+      </w:pPr>
+      <w:r>
+        <w:rPr>
+          <w:noProof/>
+          <w:lang w:eastAsia="en-CA"/>
+        </w:rPr>
+        <w:drawing>
+          <wp:inline distT="0" distB="0" distL="0" distR="0" wp14:anchorId="757896FB" wp14:editId="2B35C25A">
+            <wp:extent cx="3497580" cy="2202180"/>
+            <wp:effectExtent l="0" t="0" r="7620" b="7620"/>
+            <wp:docPr id="3" name="Picture 3"/>
+            <wp:cNvGraphicFramePr>
+              <a:graphicFrameLocks xmlns:a="http://schemas.openxmlformats.org/drawingml/2006/main" noChangeAspect="1"/>
+            </wp:cNvGraphicFramePr>
+            <a:graphic xmlns:a="http://schemas.openxmlformats.org/drawingml/2006/main">
+              <a:graphicData uri="http://schemas.openxmlformats.org/drawingml/2006/picture">
+                <pic:pic xmlns:pic="http://schemas.openxmlformats.org/drawingml/2006/picture">
+                  <pic:nvPicPr>
+                    <pic:cNvPr id="0" name=""/>
+                    <pic:cNvPicPr/>
+                  </pic:nvPicPr>
+                  <pic:blipFill>
+                    <a:blip r:embed="rId12"/>
+                    <a:stretch>
+                      <a:fillRect/>
+                    </a:stretch>
+                  </pic:blipFill>
+                  <pic:spPr>
+                    <a:xfrm>
+                      <a:off x="0" y="0"/>
+                      <a:ext cx="3497580" cy="2202180"/>
+                    </a:xfrm>
+                    <a:prstGeom prst="rect">
+                      <a:avLst/>
+                    </a:prstGeom>
+                  </pic:spPr>
+                </pic:pic>
+              </a:graphicData>
+            </a:graphic>
+          </wp:inline>
+        </w:drawing>
+      </w:r>
+    </w:p>
+    <w:p>
+      <w:pPr>
+        <w:rPr>
+          <w:sz w:val="24"/>
+          <w:szCs w:val="24"/>
+        </w:rPr>
+      </w:pPr>
+      <w:r>
+        <w:rPr>
+          <w:sz w:val="24"/>
+          <w:szCs w:val="24"/>
+        </w:rPr>
+        <w:t>Fig 2.1</w:t>
+      </w:r>
+    </w:p>
+    <w:p>
+      <w:pPr>
+        <w:rPr>
+          <w:sz w:val="24"/>
+          <w:szCs w:val="24"/>
+        </w:rPr>
+      </w:pPr>
+      <w:r>
+        <w:rPr>
+          <w:noProof/>
+          <w:lang w:eastAsia="en-CA"/>
+        </w:rPr>
+        <w:lastRenderedPageBreak/>
+        <w:drawing>
+          <wp:inline distT="0" distB="0" distL="0" distR="0" wp14:anchorId="003A8451" wp14:editId="029DB7BB">
+            <wp:extent cx="3779520" cy="2621280"/>
+            <wp:effectExtent l="0" t="0" r="0" b="7620"/>
+            <wp:docPr id="4" name="Picture 4"/>
+            <wp:cNvGraphicFramePr>
+              <a:graphicFrameLocks xmlns:a="http://schemas.openxmlformats.org/drawingml/2006/main" noChangeAspect="1"/>
+            </wp:cNvGraphicFramePr>
+            <a:graphic xmlns:a="http://schemas.openxmlformats.org/drawingml/2006/main">
+              <a:graphicData uri="http://schemas.openxmlformats.org/drawingml/2006/picture">
+                <pic:pic xmlns:pic="http://schemas.openxmlformats.org/drawingml/2006/picture">
+                  <pic:nvPicPr>
+                    <pic:cNvPr id="0" name=""/>
+                    <pic:cNvPicPr/>
+                  </pic:nvPicPr>
+                  <pic:blipFill>
+                    <a:blip r:embed="rId13"/>
+                    <a:stretch>
+                      <a:fillRect/>
+                    </a:stretch>
+                  </pic:blipFill>
+                  <pic:spPr>
+                    <a:xfrm>
+                      <a:off x="0" y="0"/>
+                      <a:ext cx="3779520" cy="2621280"/>
+                    </a:xfrm>
+                    <a:prstGeom prst="rect">
+                      <a:avLst/>
+                    </a:prstGeom>
+                  </pic:spPr>
+                </pic:pic>
+              </a:graphicData>
+            </a:graphic>
+          </wp:inline>
+        </w:drawing>
+      </w:r>
+    </w:p>
+    <w:p>
+      <w:pPr>
+        <w:rPr>
+          <w:sz w:val="24"/>
+          <w:szCs w:val="24"/>
+        </w:rPr>
+      </w:pPr>
+      <w:r>
+        <w:rPr>
+          <w:sz w:val="24"/>
+          <w:szCs w:val="24"/>
+        </w:rPr>
+        <w:t>Fig 2.2</w:t>
+      </w:r>
+    </w:p>
+    <w:p>
+      <w:pPr>
+        <w:rPr>
+          <w:sz w:val="24"/>
+          <w:szCs w:val="24"/>
+        </w:rPr>
+      </w:pPr>
+      <w:r>
+        <w:rPr>
+          <w:noProof/>
+          <w:lang w:eastAsia="en-CA"/>
+        </w:rPr>
+        <w:drawing>
+          <wp:inline distT="0" distB="0" distL="0" distR="0" wp14:anchorId="1ABB3540" wp14:editId="77F03309">
+            <wp:extent cx="5943600" cy="3476625"/>
+            <wp:effectExtent l="0" t="0" r="0" b="9525"/>
+            <wp:docPr id="5" name="Picture 5"/>
+            <wp:cNvGraphicFramePr>
+              <a:graphicFrameLocks xmlns:a="http://schemas.openxmlformats.org/drawingml/2006/main" noChangeAspect="1"/>
+            </wp:cNvGraphicFramePr>
+            <a:graphic xmlns:a="http://schemas.openxmlformats.org/drawingml/2006/main">
+              <a:graphicData uri="http://schemas.openxmlformats.org/drawingml/2006/picture">
+                <pic:pic xmlns:pic="http://schemas.openxmlformats.org/drawingml/2006/picture">
+                  <pic:nvPicPr>
+                    <pic:cNvPr id="0" name=""/>
+                    <pic:cNvPicPr/>
+                  </pic:nvPicPr>
+                  <pic:blipFill>
+                    <a:blip r:embed="rId14"/>
+                    <a:stretch>
+                      <a:fillRect/>
+                    </a:stretch>
+                  </pic:blipFill>
+                  <pic:spPr>
+                    <a:xfrm>
+                      <a:off x="0" y="0"/>
+                      <a:ext cx="5943600" cy="3476625"/>
+                    </a:xfrm>
+                    <a:prstGeom prst="rect">
+                      <a:avLst/>
+                    </a:prstGeom>
+                  </pic:spPr>
+                </pic:pic>
+              </a:graphicData>
+            </a:graphic>
+          </wp:inline>
+        </w:drawing>
+      </w:r>
+    </w:p>
+    <w:p>
+      <w:pPr>
+        <w:rPr>
+          <w:sz w:val="24"/>
+          <w:szCs w:val="24"/>
+        </w:rPr>
+      </w:pPr>
+      <w:r>
+        <w:rPr>
+          <w:sz w:val="24"/>
+          <w:szCs w:val="24"/>
+        </w:rPr>
+        <w:t>Fig 2.3</w:t>
+      </w:r>
+    </w:p>
+    <w:p>
+      <w:pPr>
+        <w:rPr>
+          <w:sz w:val="24"/>
+          <w:szCs w:val="24"/>
+        </w:rPr>
+      </w:pPr>
+      <w:r>
+        <w:rPr>
+          <w:noProof/>
+          <w:lang w:eastAsia="en-CA"/>
+        </w:rPr>
+        <w:lastRenderedPageBreak/>
+        <w:drawing>
+          <wp:inline distT="0" distB="0" distL="0" distR="0" wp14:anchorId="09831316" wp14:editId="047FE6B2">
+            <wp:extent cx="3436620" cy="2651760"/>
+            <wp:effectExtent l="0" t="0" r="0" b="0"/>
+            <wp:docPr id="7" name="Picture 7"/>
+            <wp:cNvGraphicFramePr>
+              <a:graphicFrameLocks xmlns:a="http://schemas.openxmlformats.org/drawingml/2006/main" noChangeAspect="1"/>
+            </wp:cNvGraphicFramePr>
+            <a:graphic xmlns:a="http://schemas.openxmlformats.org/drawingml/2006/main">
+              <a:graphicData uri="http://schemas.openxmlformats.org/drawingml/2006/picture">
+                <pic:pic xmlns:pic="http://schemas.openxmlformats.org/drawingml/2006/picture">
+                  <pic:nvPicPr>
+                    <pic:cNvPr id="0" name=""/>
+                    <pic:cNvPicPr/>
+                  </pic:nvPicPr>
+                  <pic:blipFill>
+                    <a:blip r:embed="rId15"/>
+                    <a:stretch>
+                      <a:fillRect/>
+                    </a:stretch>
+                  </pic:blipFill>
+                  <pic:spPr>
+                    <a:xfrm>
+                      <a:off x="0" y="0"/>
+                      <a:ext cx="3436620" cy="2651760"/>
+                    </a:xfrm>
+                    <a:prstGeom prst="rect">
+                      <a:avLst/>
+                    </a:prstGeom>
+                  </pic:spPr>
+                </pic:pic>
+              </a:graphicData>
+            </a:graphic>
+          </wp:inline>
+        </w:drawing>
+      </w:r>
+    </w:p>
+    <w:p>
+      <w:pPr>
+        <w:rPr>
+          <w:sz w:val="24"/>
+          <w:szCs w:val="24"/>
+        </w:rPr>
+      </w:pPr>
+      <w:r>
+        <w:rPr>
+          <w:sz w:val="24"/>
+          <w:szCs w:val="24"/>
+        </w:rPr>
+        <w:t>Fig 2.4</w:t>
+      </w:r>
+    </w:p>
+    <w:p>
+      <w:pPr>
+        <w:rPr>
+          <w:sz w:val="24"/>
+          <w:szCs w:val="24"/>
+        </w:rPr>
+      </w:pPr>
+      <w:r>
+        <w:rPr>
+          <w:noProof/>
+          <w:lang w:eastAsia="en-CA"/>
+        </w:rPr>
+        <w:lastRenderedPageBreak/>
+        <w:drawing>
+          <wp:inline distT="0" distB="0" distL="0" distR="0" wp14:anchorId="6BC73AF7" wp14:editId="6248F7F3">
+            <wp:extent cx="4777740" cy="5600700"/>
+            <wp:effectExtent l="0" t="0" r="3810" b="0"/>
+            <wp:docPr id="8" name="Picture 8"/>
+            <wp:cNvGraphicFramePr>
+              <a:graphicFrameLocks xmlns:a="http://schemas.openxmlformats.org/drawingml/2006/main" noChangeAspect="1"/>
+            </wp:cNvGraphicFramePr>
+            <a:graphic xmlns:a="http://schemas.openxmlformats.org/drawingml/2006/main">
+              <a:graphicData uri="http://schemas.openxmlformats.org/drawingml/2006/picture">
+                <pic:pic xmlns:pic="http://schemas.openxmlformats.org/drawingml/2006/picture">
+                  <pic:nvPicPr>
+                    <pic:cNvPr id="0" name=""/>
+                    <pic:cNvPicPr/>
+                  </pic:nvPicPr>
+                  <pic:blipFill>
+                    <a:blip r:embed="rId16"/>
+                    <a:stretch>
+                      <a:fillRect/>
+                    </a:stretch>
+                  </pic:blipFill>
+                  <pic:spPr>
+                    <a:xfrm>
+                      <a:off x="0" y="0"/>
+                      <a:ext cx="4777740" cy="5600700"/>
+                    </a:xfrm>
+                    <a:prstGeom prst="rect">
+                      <a:avLst/>
+                    </a:prstGeom>
+                  </pic:spPr>
+                </pic:pic>
+              </a:graphicData>
+            </a:graphic>
+          </wp:inline>
+        </w:drawing>
+      </w:r>
+    </w:p>
+    <w:p>
+      <w:pPr>
+        <w:rPr>
+          <w:sz w:val="24"/>
+          <w:szCs w:val="24"/>
+        </w:rPr>
+      </w:pPr>
+      <w:r>
+        <w:rPr>
+          <w:sz w:val="24"/>
+          <w:szCs w:val="24"/>
+        </w:rPr>
+        <w:t>Fig 2.5</w:t>
+      </w:r>
+    </w:p>
+    <w:p>
+      <w:pPr>
+        <w:rPr>
+          <w:sz w:val="24"/>
+          <w:szCs w:val="24"/>
+        </w:rPr>
+      </w:pPr>
+      <w:r>
+        <w:rPr>
+          <w:noProof/>
+          <w:lang w:eastAsia="en-CA"/>
+        </w:rPr>
+        <w:lastRenderedPageBreak/>
+        <w:drawing>
+          <wp:inline distT="0" distB="0" distL="0" distR="0" wp14:anchorId="4F1E6DB1" wp14:editId="3B892E65">
+            <wp:extent cx="3535680" cy="4015740"/>
+            <wp:effectExtent l="0" t="0" r="7620" b="3810"/>
+            <wp:docPr id="9" name="Picture 9"/>
+            <wp:cNvGraphicFramePr>
+              <a:graphicFrameLocks xmlns:a="http://schemas.openxmlformats.org/drawingml/2006/main" noChangeAspect="1"/>
+            </wp:cNvGraphicFramePr>
+            <a:graphic xmlns:a="http://schemas.openxmlformats.org/drawingml/2006/main">
+              <a:graphicData uri="http://schemas.openxmlformats.org/drawingml/2006/picture">
+                <pic:pic xmlns:pic="http://schemas.openxmlformats.org/drawingml/2006/picture">
+                  <pic:nvPicPr>
+                    <pic:cNvPr id="0" name=""/>
+                    <pic:cNvPicPr/>
+                  </pic:nvPicPr>
+                  <pic:blipFill>
+                    <a:blip r:embed="rId17"/>
+                    <a:stretch>
+                      <a:fillRect/>
+                    </a:stretch>
+                  </pic:blipFill>
+                  <pic:spPr>
+                    <a:xfrm>
+                      <a:off x="0" y="0"/>
+                      <a:ext cx="3535680" cy="4015740"/>
+                    </a:xfrm>
+                    <a:prstGeom prst="rect">
+                      <a:avLst/>
+                    </a:prstGeom>
+                  </pic:spPr>
+                </pic:pic>
+              </a:graphicData>
+            </a:graphic>
+          </wp:inline>
+        </w:drawing>
+      </w:r>
     </w:p>
     <w:sectPr>
-      <w:footerReference w:type="default" r:id="rId9"/>
+      <w:footerReference w:type="default" r:id="rId18"/>
       <w:pgSz w:w="12240" w:h="15840"/>
       <w:pgMar w:top="1440" w:right="1440" w:bottom="1440" w:left="1440" w:header="708" w:footer="708" w:gutter="0"/>
       <w:cols w:space="708"/>
@@ -5862,7 +6619,7 @@
           <w:rPr>
             <w:noProof/>
           </w:rPr>
-          <w:t>1</w:t>
+          <w:t>11</w:t>
         </w:r>
         <w:r>
           <w:rPr>
@@ -6363,6 +7120,36 @@
     <w:uiPriority w:val="99"/>
     <w:rsid w:val="008402FE"/>
   </w:style>
+  <w:style w:type="paragraph" w:styleId="BalloonText">
+    <w:name w:val="Balloon Text"/>
+    <w:basedOn w:val="Normal"/>
+    <w:link w:val="BalloonTextChar"/>
+    <w:uiPriority w:val="99"/>
+    <w:semiHidden/>
+    <w:unhideWhenUsed/>
+    <w:rsid w:val="007A7B0A"/>
+    <w:pPr>
+      <w:spacing w:after="0" w:line="240" w:lineRule="auto"/>
+    </w:pPr>
+    <w:rPr>
+      <w:rFonts w:ascii="Tahoma" w:hAnsi="Tahoma" w:cs="Tahoma"/>
+      <w:sz w:val="16"/>
+      <w:szCs w:val="16"/>
+    </w:rPr>
+  </w:style>
+  <w:style w:type="character" w:customStyle="1" w:styleId="BalloonTextChar">
+    <w:name w:val="Balloon Text Char"/>
+    <w:basedOn w:val="DefaultParagraphFont"/>
+    <w:link w:val="BalloonText"/>
+    <w:uiPriority w:val="99"/>
+    <w:semiHidden/>
+    <w:rsid w:val="007A7B0A"/>
+    <w:rPr>
+      <w:rFonts w:ascii="Tahoma" w:hAnsi="Tahoma" w:cs="Tahoma"/>
+      <w:sz w:val="16"/>
+      <w:szCs w:val="16"/>
+    </w:rPr>
+  </w:style>
 </w:styles>
 </file>
 
@@ -6633,6 +7420,36 @@
     <w:link w:val="Footer"/>
     <w:uiPriority w:val="99"/>
     <w:rsid w:val="008402FE"/>
+  </w:style>
+  <w:style w:type="paragraph" w:styleId="BalloonText">
+    <w:name w:val="Balloon Text"/>
+    <w:basedOn w:val="Normal"/>
+    <w:link w:val="BalloonTextChar"/>
+    <w:uiPriority w:val="99"/>
+    <w:semiHidden/>
+    <w:unhideWhenUsed/>
+    <w:rsid w:val="007A7B0A"/>
+    <w:pPr>
+      <w:spacing w:after="0" w:line="240" w:lineRule="auto"/>
+    </w:pPr>
+    <w:rPr>
+      <w:rFonts w:ascii="Tahoma" w:hAnsi="Tahoma" w:cs="Tahoma"/>
+      <w:sz w:val="16"/>
+      <w:szCs w:val="16"/>
+    </w:rPr>
+  </w:style>
+  <w:style w:type="character" w:customStyle="1" w:styleId="BalloonTextChar">
+    <w:name w:val="Balloon Text Char"/>
+    <w:basedOn w:val="DefaultParagraphFont"/>
+    <w:link w:val="BalloonText"/>
+    <w:uiPriority w:val="99"/>
+    <w:semiHidden/>
+    <w:rsid w:val="007A7B0A"/>
+    <w:rPr>
+      <w:rFonts w:ascii="Tahoma" w:hAnsi="Tahoma" w:cs="Tahoma"/>
+      <w:sz w:val="16"/>
+      <w:szCs w:val="16"/>
+    </w:rPr>
   </w:style>
 </w:styles>
 </file>
@@ -6927,7 +7744,7 @@
 </file>
 
 <file path=customXml/itemProps1.xml><?xml version="1.0" encoding="utf-8"?>
-<ds:datastoreItem xmlns:ds="http://schemas.openxmlformats.org/officeDocument/2006/customXml" ds:itemID="{28FC8F83-5159-4B57-874A-A9C7169995ED}">
+<ds:datastoreItem xmlns:ds="http://schemas.openxmlformats.org/officeDocument/2006/customXml" ds:itemID="{8BE113C7-BA22-43A7-8F63-55E445B5BC32}">
   <ds:schemaRefs>
     <ds:schemaRef ds:uri="http://schemas.openxmlformats.org/officeDocument/2006/bibliography"/>
   </ds:schemaRefs>

</xml_diff>